<commit_message>
Updating after cleaning out folder.
</commit_message>
<xml_diff>
--- a/Station Identification Process Summary 2014.docx
+++ b/Station Identification Process Summary 2014.docx
@@ -152,336 +152,276 @@
           <w:rPr>
             <w:rStyle w:val="Hyperlink"/>
           </w:rPr>
-          <w:t>\\Deqhq1\mpsaris\GitHub\</w:t>
+          <w:t>\\Deqhq1\mpsaris\GitHub\ToxicsRedo\Python_Scripts</w:t>
+        </w:r>
+      </w:hyperlink>
+    </w:p>
+    <w:p>
+      <w:pPr>
+        <w:pStyle w:val="ListParagraph"/>
+        <w:numPr>
+          <w:ilvl w:val="0"/>
+          <w:numId w:val="12"/>
+        </w:numPr>
+        <w:rPr>
+          <w:i/>
+        </w:rPr>
+      </w:pPr>
+      <w:r>
+        <w:rPr>
+          <w:i/>
+        </w:rPr>
+        <w:t>Assign_LLID.py</w:t>
+      </w:r>
+    </w:p>
+    <w:p>
+      <w:pPr>
+        <w:pStyle w:val="ListParagraph"/>
+        <w:numPr>
+          <w:ilvl w:val="0"/>
+          <w:numId w:val="12"/>
+        </w:numPr>
+        <w:rPr>
+          <w:i/>
+        </w:rPr>
+      </w:pPr>
+      <w:r>
+        <w:rPr>
+          <w:i/>
+        </w:rPr>
+        <w:t>Assign_LLID_Additional_LASAR_Stations.py</w:t>
+      </w:r>
+    </w:p>
+    <w:p>
+      <w:pPr>
+        <w:pStyle w:val="ListParagraph"/>
+        <w:numPr>
+          <w:ilvl w:val="0"/>
+          <w:numId w:val="12"/>
+        </w:numPr>
+        <w:rPr>
+          <w:i/>
+        </w:rPr>
+      </w:pPr>
+      <w:r>
+        <w:rPr>
+          <w:i/>
+        </w:rPr>
+        <w:t>Stations_Analysis.py</w:t>
+      </w:r>
+    </w:p>
+    <w:p>
+      <w:pPr>
+        <w:pStyle w:val="ListParagraph"/>
+        <w:numPr>
+          <w:ilvl w:val="0"/>
+          <w:numId w:val="12"/>
+        </w:numPr>
+        <w:rPr>
+          <w:i/>
+        </w:rPr>
+      </w:pPr>
+      <w:r>
+        <w:rPr>
+          <w:i/>
+        </w:rPr>
+        <w:t>Estuary_Analysis_01.py</w:t>
+      </w:r>
+    </w:p>
+    <w:p>
+      <w:pPr>
+        <w:pStyle w:val="ListParagraph"/>
+        <w:numPr>
+          <w:ilvl w:val="0"/>
+          <w:numId w:val="12"/>
+        </w:numPr>
+        <w:rPr>
+          <w:i/>
+        </w:rPr>
+      </w:pPr>
+      <w:r>
+        <w:rPr>
+          <w:i/>
+        </w:rPr>
+        <w:t>Estuary_Analysis_02.py</w:t>
+      </w:r>
+    </w:p>
+    <w:p>
+      <w:hyperlink r:id="rId6" w:history="1">
+        <w:r>
+          <w:rPr>
+            <w:rStyle w:val="Hyperlink"/>
+          </w:rPr>
+          <w:t>\\Deqhq1\mpsaris\GitHub\ToxicsRedo\Estuary_Analysis</w:t>
+        </w:r>
+      </w:hyperlink>
+    </w:p>
+    <w:p>
+      <w:pPr>
+        <w:pStyle w:val="ListParagraph"/>
+        <w:numPr>
+          <w:ilvl w:val="0"/>
+          <w:numId w:val="13"/>
+        </w:numPr>
+        <w:rPr>
+          <w:i/>
+        </w:rPr>
+      </w:pPr>
+      <w:proofErr w:type="spellStart"/>
+      <w:r>
+        <w:rPr>
+          <w:i/>
+        </w:rPr>
+        <w:t>ConSal_Data_Cleanup.R</w:t>
+      </w:r>
+      <w:proofErr w:type="spellEnd"/>
+    </w:p>
+    <w:p>
+      <w:pPr>
+        <w:pStyle w:val="ListParagraph"/>
+        <w:numPr>
+          <w:ilvl w:val="0"/>
+          <w:numId w:val="13"/>
+        </w:numPr>
+        <w:rPr>
+          <w:i/>
+        </w:rPr>
+      </w:pPr>
+      <w:r>
+        <w:rPr>
+          <w:i/>
+        </w:rPr>
+        <w:t>Pull_2010_StationUseList.R</w:t>
+      </w:r>
+    </w:p>
+    <w:p>
+      <w:pPr>
+        <w:pStyle w:val="Heading1"/>
+      </w:pPr>
+      <w:r>
+        <w:t>Workflow</w:t>
+      </w:r>
+    </w:p>
+    <w:p>
+      <w:r>
+        <w:t xml:space="preserve">To conduct our analysis, we used a mix of automated and manual tasks. Automated tasks were done mostly in Python so we could </w:t>
+      </w:r>
+      <w:r>
+        <w:t>take advantage of</w:t>
+      </w:r>
+      <w:r>
+        <w:t xml:space="preserve"> ESRI’s </w:t>
+      </w:r>
+      <w:proofErr w:type="spellStart"/>
+      <w:r>
+        <w:t>Arcpy</w:t>
+      </w:r>
+      <w:proofErr w:type="spellEnd"/>
+      <w:r>
+        <w:t xml:space="preserve"> spatial analysis </w:t>
+      </w:r>
+      <w:r>
+        <w:t>tools</w:t>
+      </w:r>
+      <w:r>
+        <w:t xml:space="preserve">. For tasks which required tabular data </w:t>
+      </w:r>
+      <w:r>
+        <w:t>analysis</w:t>
+      </w:r>
+      <w:r>
+        <w:t xml:space="preserve"> we used the R statistical </w:t>
+      </w:r>
+      <w:r>
+        <w:t xml:space="preserve">software </w:t>
+      </w:r>
+      <w:r>
+        <w:t>environment</w:t>
+      </w:r>
+      <w:r>
+        <w:t xml:space="preserve">.  </w:t>
+      </w:r>
+      <w:r>
+        <w:t>Unless specified</w:t>
+      </w:r>
+      <w:r>
+        <w:t xml:space="preserve"> R scripts were executed inside Python scripts to simplify the process.</w:t>
+      </w:r>
+      <w:r>
+        <w:t xml:space="preserve"> </w:t>
+      </w:r>
+    </w:p>
+    <w:p>
+      <w:r>
+        <w:t>Four separate comma separated values (</w:t>
+      </w:r>
+      <w:proofErr w:type="spellStart"/>
+      <w:r>
+        <w:t>csv</w:t>
+      </w:r>
+      <w:proofErr w:type="spellEnd"/>
+      <w:r>
+        <w:t xml:space="preserve">) files were provided by Peter Bryant, each with a listing of stations from various government agencies. The first three files were merged and addressed together. </w:t>
+      </w:r>
+      <w:r>
+        <w:lastRenderedPageBreak/>
+        <w:t xml:space="preserve">The fourth list was created later and therefore had to be addressed separately. </w:t>
+      </w:r>
+      <w:r>
+        <w:t>The</w:t>
+      </w:r>
+      <w:r>
+        <w:t xml:space="preserve"> two resulting station lists were then merged and classified as either freshwater, estuary, or marine.</w:t>
+      </w:r>
+    </w:p>
+    <w:p>
+      <w:pPr>
+        <w:pStyle w:val="Heading2"/>
+      </w:pPr>
+      <w:r>
+        <w:t>Data Preparation</w:t>
+      </w:r>
+    </w:p>
+    <w:p>
+      <w:pPr>
+        <w:pStyle w:val="Heading3"/>
+      </w:pPr>
+      <w:r>
+        <w:t>Original Datasets</w:t>
+      </w:r>
+    </w:p>
+    <w:p>
+      <w:r>
+        <w:t xml:space="preserve">The three original </w:t>
+      </w:r>
+      <w:proofErr w:type="spellStart"/>
+      <w:r>
+        <w:t>csv</w:t>
+      </w:r>
+      <w:proofErr w:type="spellEnd"/>
+      <w:r>
+        <w:t xml:space="preserve"> files were combined into one MS Excel </w:t>
+      </w:r>
+      <w:r>
+        <w:t>workbook</w:t>
+      </w:r>
+      <w:r>
+        <w:t xml:space="preserve"> located here:</w:t>
+      </w:r>
+    </w:p>
+    <w:p>
+      <w:hyperlink r:id="rId7" w:history="1">
+        <w:r>
+          <w:rPr>
+            <w:rStyle w:val="Hyperlink"/>
+          </w:rPr>
+          <w:t>\\Deqhq1\mpsaris\GitHub</w:t>
         </w:r>
         <w:r>
           <w:rPr>
             <w:rStyle w:val="Hyperlink"/>
           </w:rPr>
-          <w:t>T</w:t>
-        </w:r>
-        <w:r>
-          <w:rPr>
-            <w:rStyle w:val="Hyperlink"/>
-          </w:rPr>
-          <w:t>oxicsRedo\Py</w:t>
-        </w:r>
-        <w:r>
-          <w:rPr>
-            <w:rStyle w:val="Hyperlink"/>
-          </w:rPr>
-          <w:t>t</w:t>
-        </w:r>
-        <w:r>
-          <w:rPr>
-            <w:rStyle w:val="Hyperlink"/>
-          </w:rPr>
-          <w:t>hon_Scripts</w:t>
-        </w:r>
-      </w:hyperlink>
-    </w:p>
-    <w:p>
-      <w:pPr>
-        <w:pStyle w:val="ListParagraph"/>
-        <w:numPr>
-          <w:ilvl w:val="0"/>
-          <w:numId w:val="12"/>
-        </w:numPr>
-        <w:rPr>
-          <w:i/>
-        </w:rPr>
-      </w:pPr>
-      <w:r>
-        <w:rPr>
-          <w:i/>
-        </w:rPr>
-        <w:t>Assign_LLID.py</w:t>
-      </w:r>
-    </w:p>
-    <w:p>
-      <w:pPr>
-        <w:pStyle w:val="ListParagraph"/>
-        <w:numPr>
-          <w:ilvl w:val="0"/>
-          <w:numId w:val="12"/>
-        </w:numPr>
-        <w:rPr>
-          <w:i/>
-        </w:rPr>
-      </w:pPr>
-      <w:r>
-        <w:rPr>
-          <w:i/>
-        </w:rPr>
-        <w:t>Assign_LLID_Additional_LASAR_Stations.py</w:t>
-      </w:r>
-    </w:p>
-    <w:p>
-      <w:pPr>
-        <w:pStyle w:val="ListParagraph"/>
-        <w:numPr>
-          <w:ilvl w:val="0"/>
-          <w:numId w:val="12"/>
-        </w:numPr>
-        <w:rPr>
-          <w:i/>
-        </w:rPr>
-      </w:pPr>
-      <w:r>
-        <w:rPr>
-          <w:i/>
-        </w:rPr>
-        <w:t>Stations_Analysis.py</w:t>
-      </w:r>
-    </w:p>
-    <w:p>
-      <w:pPr>
-        <w:pStyle w:val="ListParagraph"/>
-        <w:numPr>
-          <w:ilvl w:val="0"/>
-          <w:numId w:val="12"/>
-        </w:numPr>
-        <w:rPr>
-          <w:i/>
-        </w:rPr>
-      </w:pPr>
-      <w:r>
-        <w:rPr>
-          <w:i/>
-        </w:rPr>
-        <w:t>Estuary_Analysis_01.py</w:t>
-      </w:r>
-    </w:p>
-    <w:p>
-      <w:pPr>
-        <w:pStyle w:val="ListParagraph"/>
-        <w:numPr>
-          <w:ilvl w:val="0"/>
-          <w:numId w:val="12"/>
-        </w:numPr>
-        <w:rPr>
-          <w:i/>
-        </w:rPr>
-      </w:pPr>
-      <w:r>
-        <w:rPr>
-          <w:i/>
-        </w:rPr>
-        <w:t>Estuary_Analysis_02.py</w:t>
-      </w:r>
-    </w:p>
-    <w:p>
-      <w:hyperlink r:id="rId6" w:history="1">
-        <w:r>
-          <w:rPr>
-            <w:rStyle w:val="Hyperlink"/>
-          </w:rPr>
-          <w:t>\\Deqhq1\</w:t>
-        </w:r>
-        <w:r>
-          <w:rPr>
-            <w:rStyle w:val="Hyperlink"/>
-          </w:rPr>
-          <w:t>m</w:t>
-        </w:r>
-        <w:r>
-          <w:rPr>
-            <w:rStyle w:val="Hyperlink"/>
-          </w:rPr>
-          <w:t>psaris\GitHub\ToxicsRedo\Estuary_Analysis</w:t>
-        </w:r>
-      </w:hyperlink>
-    </w:p>
-    <w:p>
-      <w:pPr>
-        <w:pStyle w:val="ListParagraph"/>
-        <w:numPr>
-          <w:ilvl w:val="0"/>
-          <w:numId w:val="13"/>
-        </w:numPr>
-        <w:rPr>
-          <w:i/>
-        </w:rPr>
-      </w:pPr>
-      <w:proofErr w:type="spellStart"/>
-      <w:r>
-        <w:rPr>
-          <w:i/>
-        </w:rPr>
-        <w:t>ConSal_Data_Cleanup.R</w:t>
-      </w:r>
-      <w:proofErr w:type="spellEnd"/>
-    </w:p>
-    <w:p>
-      <w:pPr>
-        <w:pStyle w:val="ListParagraph"/>
-        <w:numPr>
-          <w:ilvl w:val="0"/>
-          <w:numId w:val="13"/>
-        </w:numPr>
-        <w:rPr>
-          <w:i/>
-        </w:rPr>
-      </w:pPr>
-      <w:r>
-        <w:rPr>
-          <w:i/>
-        </w:rPr>
-        <w:t>Pull_2010_StationUseList.R</w:t>
-      </w:r>
-    </w:p>
-    <w:p>
-      <w:pPr>
-        <w:pStyle w:val="Heading1"/>
-      </w:pPr>
-      <w:r>
-        <w:t>Workflow</w:t>
-      </w:r>
-    </w:p>
-    <w:p>
-      <w:r>
-        <w:t xml:space="preserve">To conduct our analysis, we used a mix of automated and manual tasks. Automated tasks were done mostly in Python so we could </w:t>
-      </w:r>
-      <w:r>
-        <w:t>take advantage of</w:t>
-      </w:r>
-      <w:r>
-        <w:t xml:space="preserve"> ESRI’s </w:t>
-      </w:r>
-      <w:proofErr w:type="spellStart"/>
-      <w:r>
-        <w:t>Arcpy</w:t>
-      </w:r>
-      <w:proofErr w:type="spellEnd"/>
-      <w:r>
-        <w:t xml:space="preserve"> spatial analysis </w:t>
-      </w:r>
-      <w:r>
-        <w:t>tools</w:t>
-      </w:r>
-      <w:r>
-        <w:t xml:space="preserve">. For tasks which required tabular data </w:t>
-      </w:r>
-      <w:r>
-        <w:t>analysis</w:t>
-      </w:r>
-      <w:r>
-        <w:t xml:space="preserve"> we used the R statistical </w:t>
-      </w:r>
-      <w:r>
-        <w:t xml:space="preserve">software </w:t>
-      </w:r>
-      <w:r>
-        <w:t>environment</w:t>
-      </w:r>
-      <w:r>
-        <w:t xml:space="preserve">.  </w:t>
-      </w:r>
-      <w:r>
-        <w:t>Unless specified</w:t>
-      </w:r>
-      <w:r>
-        <w:t xml:space="preserve"> R scripts were executed inside Python scripts to simplify the process.</w:t>
-      </w:r>
-      <w:r>
-        <w:t xml:space="preserve"> </w:t>
-      </w:r>
-    </w:p>
-    <w:p>
-      <w:r>
-        <w:t>Four separate comma separated values (</w:t>
-      </w:r>
-      <w:proofErr w:type="spellStart"/>
-      <w:r>
-        <w:t>csv</w:t>
-      </w:r>
-      <w:proofErr w:type="spellEnd"/>
-      <w:r>
-        <w:t xml:space="preserve">) files were provided by Peter Bryant, each with a listing of stations from various government agencies. The first three files were merged and addressed together. </w:t>
-      </w:r>
-      <w:r>
-        <w:lastRenderedPageBreak/>
-        <w:t xml:space="preserve">The fourth list was created later and therefore had to be addressed separately. </w:t>
-      </w:r>
-      <w:r>
-        <w:t>The</w:t>
-      </w:r>
-      <w:r>
-        <w:t xml:space="preserve"> two resulting station lists were then merged and classified as either freshwater, estuary, or marine.</w:t>
-      </w:r>
-    </w:p>
-    <w:p>
-      <w:pPr>
-        <w:pStyle w:val="Heading2"/>
-      </w:pPr>
-      <w:r>
-        <w:t>Data Preparation</w:t>
-      </w:r>
-    </w:p>
-    <w:p>
-      <w:pPr>
-        <w:pStyle w:val="Heading3"/>
-      </w:pPr>
-      <w:r>
-        <w:t>Original Datasets</w:t>
-      </w:r>
-    </w:p>
-    <w:p>
-      <w:r>
-        <w:t xml:space="preserve">The three original </w:t>
-      </w:r>
-      <w:proofErr w:type="spellStart"/>
-      <w:r>
-        <w:t>csv</w:t>
-      </w:r>
-      <w:proofErr w:type="spellEnd"/>
-      <w:r>
-        <w:t xml:space="preserve"> files were combined into one MS Excel </w:t>
-      </w:r>
-      <w:r>
-        <w:t>workbook</w:t>
-      </w:r>
-      <w:r>
-        <w:t xml:space="preserve"> located here:</w:t>
-      </w:r>
-    </w:p>
-    <w:p>
-      <w:hyperlink r:id="rId7" w:history="1">
-        <w:r>
-          <w:rPr>
-            <w:rStyle w:val="Hyperlink"/>
-          </w:rPr>
-          <w:t>\\Deqhq1\mpsaris\Gi</w:t>
-        </w:r>
-        <w:r>
-          <w:rPr>
-            <w:rStyle w:val="Hyperlink"/>
-          </w:rPr>
-          <w:t>t</w:t>
-        </w:r>
-        <w:r>
-          <w:rPr>
-            <w:rStyle w:val="Hyperlink"/>
-          </w:rPr>
-          <w:t>Hub</w:t>
-        </w:r>
-        <w:r>
-          <w:rPr>
-            <w:rStyle w:val="Hyperlink"/>
-          </w:rPr>
-          <w:t>\</w:t>
-        </w:r>
-        <w:r>
-          <w:rPr>
-            <w:rStyle w:val="Hyperlink"/>
-          </w:rPr>
-          <w:t>T</w:t>
-        </w:r>
-        <w:r>
-          <w:rPr>
-            <w:rStyle w:val="Hyperlink"/>
-          </w:rPr>
-          <w:t>oxicsRedo\StationsToLocate\FinalList\List_of_Stations.xlsx</w:t>
+          <w:t>\ToxicsRedo\StationsToLocate\FinalList\List_of_Stations.xlsx</w:t>
         </w:r>
       </w:hyperlink>
     </w:p>
@@ -533,19 +473,7 @@
           <w:rPr>
             <w:rStyle w:val="Hyperlink"/>
           </w:rPr>
-          <w:t>\\Deqhq1\mpsar</w:t>
-        </w:r>
-        <w:r>
-          <w:rPr>
-            <w:rStyle w:val="Hyperlink"/>
-          </w:rPr>
-          <w:t>i</w:t>
-        </w:r>
-        <w:r>
-          <w:rPr>
-            <w:rStyle w:val="Hyperlink"/>
-          </w:rPr>
-          <w:t>s\GitHub</w:t>
+          <w:t>\\Deqhq1\mpsaris\GitHub</w:t>
         </w:r>
         <w:r>
           <w:rPr>
@@ -671,16 +599,17 @@
       </w:r>
       <w:proofErr w:type="spellEnd"/>
       <w:r>
-        <w:t xml:space="preserve"> using the “Add XY Data”</w:t>
-      </w:r>
-      <w:r>
-        <w:t xml:space="preserve"> feature in </w:t>
-      </w:r>
-      <w:proofErr w:type="spellStart"/>
-      <w:r>
-        <w:t>ArcGIS</w:t>
-      </w:r>
-      <w:proofErr w:type="spellEnd"/>
+        <w:t xml:space="preserve"> using the </w:t>
+      </w:r>
+      <w:r>
+        <w:rPr>
+          <w:i/>
+        </w:rPr>
+        <w:t xml:space="preserve">CombineMultipleProjectionfromCSV.py </w:t>
+      </w:r>
+      <w:r>
+        <w:t>tool provided by Peter Bryant,</w:t>
+      </w:r>
       <w:r>
         <w:t xml:space="preserve"> so it could be used as input for the </w:t>
       </w:r>
@@ -692,6 +621,25 @@
       </w:r>
       <w:r>
         <w:t xml:space="preserve"> script.</w:t>
+      </w:r>
+      <w:r>
+        <w:t xml:space="preserve"> Due to the way </w:t>
+      </w:r>
+      <w:proofErr w:type="spellStart"/>
+      <w:r>
+        <w:t>ArcMap</w:t>
+      </w:r>
+      <w:proofErr w:type="spellEnd"/>
+      <w:r>
+        <w:t xml:space="preserve"> determines a column’s type, there was an error when the conversion was run, and each datum had to be converted to a </w:t>
+      </w:r>
+      <w:proofErr w:type="spellStart"/>
+      <w:r>
+        <w:t>shapefile</w:t>
+      </w:r>
+      <w:proofErr w:type="spellEnd"/>
+      <w:r>
+        <w:t xml:space="preserve"> and then merged.</w:t>
       </w:r>
     </w:p>
     <w:p>
@@ -817,6 +765,7 @@
         </w:numPr>
       </w:pPr>
       <w:r>
+        <w:lastRenderedPageBreak/>
         <w:t>A routed streams layer</w:t>
       </w:r>
     </w:p>
@@ -841,7 +790,6 @@
         </w:numPr>
       </w:pPr>
       <w:r>
-        <w:lastRenderedPageBreak/>
         <w:t>The desired search radius in feet</w:t>
       </w:r>
     </w:p>
@@ -1213,6 +1161,7 @@
         </w:numPr>
       </w:pPr>
       <w:r>
+        <w:lastRenderedPageBreak/>
         <w:t>QAQC2</w:t>
       </w:r>
     </w:p>
@@ -1225,7 +1174,6 @@
         </w:numPr>
       </w:pPr>
       <w:r>
-        <w:lastRenderedPageBreak/>
         <w:t>'Added Lake LLID and removed stream LLID'</w:t>
       </w:r>
       <w:r>
@@ -1660,6 +1608,7 @@
         </w:numPr>
       </w:pPr>
       <w:r>
+        <w:lastRenderedPageBreak/>
         <w:t>HU_6_Name</w:t>
       </w:r>
     </w:p>
@@ -1672,7 +1621,6 @@
         </w:numPr>
       </w:pPr>
       <w:r>
-        <w:lastRenderedPageBreak/>
         <w:t>HUC_8</w:t>
       </w:r>
     </w:p>
@@ -1960,19 +1908,7 @@
           <w:rPr>
             <w:rStyle w:val="Hyperlink"/>
           </w:rPr>
-          <w:t>ToxicsR</w:t>
-        </w:r>
-        <w:r>
-          <w:rPr>
-            <w:rStyle w:val="Hyperlink"/>
-          </w:rPr>
-          <w:t>e</w:t>
-        </w:r>
-        <w:r>
-          <w:rPr>
-            <w:rStyle w:val="Hyperlink"/>
-          </w:rPr>
-          <w:t>do</w:t>
+          <w:t>ToxicsRedo</w:t>
         </w:r>
         <w:r>
           <w:rPr>
@@ -4061,6 +3997,7 @@
   <w:style w:type="character" w:default="1" w:styleId="DefaultParagraphFont">
     <w:name w:val="Default Paragraph Font"/>
     <w:uiPriority w:val="1"/>
+    <w:semiHidden/>
     <w:unhideWhenUsed/>
   </w:style>
   <w:style w:type="table" w:default="1" w:styleId="TableNormal">

</xml_diff>

<commit_message>
Updating estuaries gdb and other files.
</commit_message>
<xml_diff>
--- a/Station Identification Process Summary 2014.docx
+++ b/Station Identification Process Summary 2014.docx
@@ -136,9 +136,6 @@
       </w:r>
       <w:r>
         <w:t>: By Location</w:t>
-      </w:r>
-      <w:r>
-        <w:t xml:space="preserve"> </w:t>
       </w:r>
     </w:p>
     <w:p>
@@ -152,7 +149,19 @@
           <w:rPr>
             <w:rStyle w:val="Hyperlink"/>
           </w:rPr>
-          <w:t>\\Deqhq1\mpsaris\GitHub\ToxicsRedo\Python_Scripts</w:t>
+          <w:t>\\Deqhq1\</w:t>
+        </w:r>
+        <w:r>
+          <w:rPr>
+            <w:rStyle w:val="Hyperlink"/>
+          </w:rPr>
+          <w:t>wqassessment\2012_WQAssessment</w:t>
+        </w:r>
+        <w:r>
+          <w:rPr>
+            <w:rStyle w:val="Hyperlink"/>
+          </w:rPr>
+          <w:t>\ToxicsRedo\Python_Scripts</w:t>
         </w:r>
       </w:hyperlink>
     </w:p>
@@ -252,7 +261,19 @@
           <w:rPr>
             <w:rStyle w:val="Hyperlink"/>
           </w:rPr>
-          <w:t>\\Deqhq1\mpsaris\GitHub\ToxicsRedo\Estuary_Analysis</w:t>
+          <w:t>\\Deqhq1\</w:t>
+        </w:r>
+        <w:r>
+          <w:rPr>
+            <w:rStyle w:val="Hyperlink"/>
+          </w:rPr>
+          <w:t>wqassessment\2012_WQAssessment</w:t>
+        </w:r>
+        <w:r>
+          <w:rPr>
+            <w:rStyle w:val="Hyperlink"/>
+          </w:rPr>
+          <w:t>\ToxicsRedo\Estuary_Analysis</w:t>
         </w:r>
       </w:hyperlink>
     </w:p>
@@ -415,7 +436,13 @@
           <w:rPr>
             <w:rStyle w:val="Hyperlink"/>
           </w:rPr>
-          <w:t>\\Deqhq1\mpsaris\GitHub</w:t>
+          <w:t>\\Deqhq1\</w:t>
+        </w:r>
+        <w:r>
+          <w:rPr>
+            <w:rStyle w:val="Hyperlink"/>
+          </w:rPr>
+          <w:t>wqassessment\2012_WQAssessment</w:t>
         </w:r>
         <w:r>
           <w:rPr>
@@ -473,7 +500,13 @@
           <w:rPr>
             <w:rStyle w:val="Hyperlink"/>
           </w:rPr>
-          <w:t>\\Deqhq1\mpsaris\GitHub</w:t>
+          <w:t>\\Deqhq1\</w:t>
+        </w:r>
+        <w:r>
+          <w:rPr>
+            <w:rStyle w:val="Hyperlink"/>
+          </w:rPr>
+          <w:t>wqassessment\2012_WQAssessment</w:t>
         </w:r>
         <w:r>
           <w:rPr>
@@ -684,7 +717,13 @@
           <w:rPr>
             <w:rStyle w:val="Hyperlink"/>
           </w:rPr>
-          <w:t>\\Deqhq1\mpsaris\GitHub</w:t>
+          <w:t>\\Deqhq1\</w:t>
+        </w:r>
+        <w:r>
+          <w:rPr>
+            <w:rStyle w:val="Hyperlink"/>
+          </w:rPr>
+          <w:t>wqassessment\2012_WQAssessment</w:t>
         </w:r>
         <w:r>
           <w:rPr>
@@ -753,6 +792,7 @@
     </w:p>
     <w:p>
       <w:r>
+        <w:lastRenderedPageBreak/>
         <w:t>The script takes the following as input:</w:t>
       </w:r>
     </w:p>
@@ -765,7 +805,6 @@
         </w:numPr>
       </w:pPr>
       <w:r>
-        <w:lastRenderedPageBreak/>
         <w:t>A routed streams layer</w:t>
       </w:r>
     </w:p>
@@ -1137,6 +1176,7 @@
         </w:numPr>
       </w:pPr>
       <w:r>
+        <w:lastRenderedPageBreak/>
         <w:t>‘Needs Secondary Review’</w:t>
       </w:r>
     </w:p>
@@ -1161,7 +1201,6 @@
         </w:numPr>
       </w:pPr>
       <w:r>
-        <w:lastRenderedPageBreak/>
         <w:t>QAQC2</w:t>
       </w:r>
     </w:p>
@@ -1435,7 +1474,13 @@
     </w:p>
     <w:p>
       <w:r>
-        <w:t>\\Deqhq1\mpsaris\GitHub\ToxicsRedo\StationsToLocate\FinalList\All_Final.gdb\All_stations_final</w:t>
+        <w:t>\\Deqhq1\</w:t>
+      </w:r>
+      <w:r>
+        <w:t>wqassessment\2012_WQAssessment</w:t>
+      </w:r>
+      <w:r>
+        <w:t>\ToxicsRedo\StationsToLocate\FinalList\All_Final.gdb\All_stations_final</w:t>
       </w:r>
     </w:p>
     <w:p>
@@ -1572,6 +1617,7 @@
         </w:numPr>
       </w:pPr>
       <w:r>
+        <w:lastRenderedPageBreak/>
         <w:t>Comments</w:t>
       </w:r>
     </w:p>
@@ -1608,7 +1654,6 @@
         </w:numPr>
       </w:pPr>
       <w:r>
-        <w:lastRenderedPageBreak/>
         <w:t>HU_6_Name</w:t>
       </w:r>
     </w:p>
@@ -1816,7 +1861,13 @@
     </w:p>
     <w:p>
       <w:r>
-        <w:t>\\Deqhq1\mpsaris\GitHub \</w:t>
+        <w:t>\\Deqhq1\</w:t>
+      </w:r>
+      <w:r>
+        <w:t>wqassessment\2012_WQAssessment</w:t>
+      </w:r>
+      <w:r>
+        <w:t xml:space="preserve"> \</w:t>
       </w:r>
       <w:proofErr w:type="spellStart"/>
       <w:r>
@@ -1884,19 +1935,7 @@
           <w:rPr>
             <w:rStyle w:val="Hyperlink"/>
           </w:rPr>
-          <w:t>mpsaris</w:t>
-        </w:r>
-        <w:r>
-          <w:rPr>
-            <w:rStyle w:val="Hyperlink"/>
-          </w:rPr>
-          <w:t>\</w:t>
-        </w:r>
-        <w:r>
-          <w:rPr>
-            <w:rStyle w:val="Hyperlink"/>
-          </w:rPr>
-          <w:t>GitHub</w:t>
+          <w:t>wqassessment\2012_WQAssessment</w:t>
         </w:r>
         <w:r>
           <w:rPr>
@@ -1955,6 +1994,7 @@
         <w:rPr>
           <w:i/>
         </w:rPr>
+        <w:lastRenderedPageBreak/>
         <w:t xml:space="preserve">NOTE: In order for this </w:t>
       </w:r>
       <w:r>
@@ -2009,7 +2049,6 @@
     </w:p>
     <w:p>
       <w:r>
-        <w:lastRenderedPageBreak/>
         <w:t xml:space="preserve">If a new station is located downstream of any 2010 stations labeled estuary, the new station is classified as estuary. If there are no upstream stations classified as estuary, the station is marked for further review. </w:t>
       </w:r>
       <w:r>
@@ -2026,7 +2065,13 @@
     </w:p>
     <w:p>
       <w:r>
-        <w:t>\\Deqhq1\mpsaris\GitHub \ToxicsRedo\Estuary_Analysis\Estuaries.gdb\stations_subset_est2010</w:t>
+        <w:t>\\Deqhq1\</w:t>
+      </w:r>
+      <w:r>
+        <w:t>wqassessment\2012_WQAssessment</w:t>
+      </w:r>
+      <w:r>
+        <w:t>\ToxicsRedo\Estuary_Analysis\Estuaries.gdb\stations_subset_est2010</w:t>
       </w:r>
     </w:p>
     <w:p>
@@ -2180,7 +2225,13 @@
     </w:p>
     <w:p>
       <w:r>
-        <w:t>\\Deqhq1\mpsaris\GitHub\ToxicsRedo\Estuary_Analysis\Estuaries.gdb\stations_subset_est2010_consal</w:t>
+        <w:t>\\Deqhq1\</w:t>
+      </w:r>
+      <w:r>
+        <w:t>wqassessment\2012_WQAssessment</w:t>
+      </w:r>
+      <w:r>
+        <w:t>\ToxicsRedo\Estuary_Analysis\Estuaries.gdb\stations_subset_est2010_consal</w:t>
       </w:r>
     </w:p>
     <w:p>
@@ -2293,6 +2344,7 @@
         </w:numPr>
       </w:pPr>
       <w:r>
+        <w:lastRenderedPageBreak/>
         <w:t>QAQC2 = ‘Potential Digitization’</w:t>
       </w:r>
       <w:r>
@@ -2338,7 +2390,6 @@
         <w:pStyle w:val="Heading3"/>
       </w:pPr>
       <w:r>
-        <w:lastRenderedPageBreak/>
         <w:t>Final Product</w:t>
       </w:r>
     </w:p>
@@ -2437,21 +2488,18 @@
         <w:t xml:space="preserve">remain NULL. </w:t>
       </w:r>
       <w:r>
-        <w:t>This final product is located here:</w:t>
-      </w:r>
-    </w:p>
-    <w:p>
-      <w:r>
-        <w:t>\\Deqhq1\mpsaris</w:t>
-      </w:r>
-      <w:r>
-        <w:t xml:space="preserve"> </w:t>
-      </w:r>
-      <w:r>
-        <w:t>\</w:t>
-      </w:r>
-      <w:r>
-        <w:t>GitHub\ToxicsRedo\Estuary_Analysis\Estuaries.gdb\All_stations_final_est</w:t>
+        <w:t>This is located here:</w:t>
+      </w:r>
+    </w:p>
+    <w:p>
+      <w:r>
+        <w:t>\\Deqhq1\</w:t>
+      </w:r>
+      <w:r>
+        <w:t>wqassessment\2012_WQAssessment</w:t>
+      </w:r>
+      <w:r>
+        <w:t>\ToxicsRedo\Estuary_Analysis\Estuaries.gdb\All_stations_final_est</w:t>
       </w:r>
     </w:p>
     <w:p>
@@ -2552,7 +2600,262 @@
       </w:r>
       <w:proofErr w:type="spellEnd"/>
     </w:p>
-    <w:p/>
+    <w:p>
+      <w:r>
+        <w:t>For the final product, these stations are merged with the stations used in 2010</w:t>
+      </w:r>
+      <w:r>
+        <w:t xml:space="preserve">, and two new feature classes were created. The first is designed to help Peter Bryant with his analysis and has a field called ‘MATRIX’ which specifies whether a </w:t>
+      </w:r>
+      <w:proofErr w:type="spellStart"/>
+      <w:r>
+        <w:t>waterbody</w:t>
+      </w:r>
+      <w:proofErr w:type="spellEnd"/>
+      <w:r>
+        <w:t xml:space="preserve"> is freshwater, estuary, or marine. The second feature class does not have this field, and is designed to match the stations 2010 feature class. The two</w:t>
+      </w:r>
+      <w:r>
+        <w:t xml:space="preserve"> new feature class</w:t>
+      </w:r>
+      <w:r>
+        <w:t>es are</w:t>
+      </w:r>
+      <w:r>
+        <w:t xml:space="preserve"> located here:</w:t>
+      </w:r>
+    </w:p>
+    <w:p>
+      <w:r>
+        <w:t>\\Deqhq1\wqassessment\2012_WQAssessment\ToxicsRedo\Estuary_Analysis\Estuaries.gdb\Stations_2012</w:t>
+      </w:r>
+    </w:p>
+    <w:p>
+      <w:r>
+        <w:t>\\Deqhq1\wqassessment\2012_WQAssessment\ToxicsRedo\Estuary_Analysis\Estuaries.gdb\Stations_2012_Analysis</w:t>
+      </w:r>
+    </w:p>
+    <w:p>
+      <w:r>
+        <w:t>These</w:t>
+      </w:r>
+      <w:r>
+        <w:t xml:space="preserve"> station list</w:t>
+      </w:r>
+      <w:r>
+        <w:t>s have</w:t>
+      </w:r>
+      <w:r>
+        <w:t xml:space="preserve"> a slightly different set o</w:t>
+      </w:r>
+      <w:r>
+        <w:t>f fields and field names than their</w:t>
+      </w:r>
+      <w:r>
+        <w:t xml:space="preserve"> 2010 counterpart. First, the ‘RIVER_MILE_LAKE’ field is not included since all values in this column are either ‘0’ or NULL. Second, two new fields specifying the agency and </w:t>
+      </w:r>
+      <w:proofErr w:type="spellStart"/>
+      <w:r>
+        <w:t>agency_id</w:t>
+      </w:r>
+      <w:proofErr w:type="spellEnd"/>
+      <w:r>
+        <w:t xml:space="preserve"> have been added since many new stations are not from ODEQ’s database. Finally, three field names were modified for clarity. The new fields are listed here:</w:t>
+      </w:r>
+    </w:p>
+    <w:p>
+      <w:pPr>
+        <w:pStyle w:val="ListParagraph"/>
+        <w:numPr>
+          <w:ilvl w:val="0"/>
+          <w:numId w:val="14"/>
+        </w:numPr>
+      </w:pPr>
+      <w:r>
+        <w:t>DESCRIPTION</w:t>
+      </w:r>
+    </w:p>
+    <w:p>
+      <w:pPr>
+        <w:pStyle w:val="ListParagraph"/>
+        <w:numPr>
+          <w:ilvl w:val="0"/>
+          <w:numId w:val="14"/>
+        </w:numPr>
+      </w:pPr>
+      <w:r>
+        <w:t>DEC_LAT</w:t>
+      </w:r>
+    </w:p>
+    <w:p>
+      <w:pPr>
+        <w:pStyle w:val="ListParagraph"/>
+        <w:numPr>
+          <w:ilvl w:val="0"/>
+          <w:numId w:val="14"/>
+        </w:numPr>
+      </w:pPr>
+      <w:r>
+        <w:lastRenderedPageBreak/>
+        <w:t>DEC_LONG</w:t>
+      </w:r>
+    </w:p>
+    <w:p>
+      <w:pPr>
+        <w:pStyle w:val="ListParagraph"/>
+        <w:numPr>
+          <w:ilvl w:val="0"/>
+          <w:numId w:val="14"/>
+        </w:numPr>
+      </w:pPr>
+      <w:r>
+        <w:t>RIVER_MILE</w:t>
+      </w:r>
+    </w:p>
+    <w:p>
+      <w:pPr>
+        <w:pStyle w:val="ListParagraph"/>
+        <w:numPr>
+          <w:ilvl w:val="0"/>
+          <w:numId w:val="14"/>
+        </w:numPr>
+      </w:pPr>
+      <w:r>
+        <w:t>LLID</w:t>
+      </w:r>
+    </w:p>
+    <w:p>
+      <w:pPr>
+        <w:pStyle w:val="ListParagraph"/>
+        <w:numPr>
+          <w:ilvl w:val="0"/>
+          <w:numId w:val="14"/>
+        </w:numPr>
+      </w:pPr>
+      <w:r>
+        <w:t>LAKE_LLID</w:t>
+      </w:r>
+    </w:p>
+    <w:p>
+      <w:pPr>
+        <w:pStyle w:val="ListParagraph"/>
+        <w:numPr>
+          <w:ilvl w:val="0"/>
+          <w:numId w:val="14"/>
+        </w:numPr>
+      </w:pPr>
+      <w:r>
+        <w:t>LAKE_NAME</w:t>
+      </w:r>
+    </w:p>
+    <w:p>
+      <w:pPr>
+        <w:pStyle w:val="ListParagraph"/>
+        <w:numPr>
+          <w:ilvl w:val="0"/>
+          <w:numId w:val="14"/>
+        </w:numPr>
+      </w:pPr>
+      <w:r>
+        <w:t>EPA_BEACH_ID</w:t>
+      </w:r>
+    </w:p>
+    <w:p>
+      <w:pPr>
+        <w:pStyle w:val="ListParagraph"/>
+        <w:numPr>
+          <w:ilvl w:val="0"/>
+          <w:numId w:val="14"/>
+        </w:numPr>
+      </w:pPr>
+      <w:r>
+        <w:t>BEACH_NAME</w:t>
+      </w:r>
+    </w:p>
+    <w:p>
+      <w:pPr>
+        <w:pStyle w:val="ListParagraph"/>
+        <w:numPr>
+          <w:ilvl w:val="0"/>
+          <w:numId w:val="14"/>
+        </w:numPr>
+      </w:pPr>
+      <w:r>
+        <w:t>AGENCY</w:t>
+      </w:r>
+    </w:p>
+    <w:p>
+      <w:pPr>
+        <w:pStyle w:val="ListParagraph"/>
+        <w:numPr>
+          <w:ilvl w:val="0"/>
+          <w:numId w:val="14"/>
+        </w:numPr>
+      </w:pPr>
+      <w:r>
+        <w:t>AGENCY_ID</w:t>
+      </w:r>
+    </w:p>
+    <w:p>
+      <w:pPr>
+        <w:pStyle w:val="ListParagraph"/>
+        <w:numPr>
+          <w:ilvl w:val="0"/>
+          <w:numId w:val="14"/>
+        </w:numPr>
+      </w:pPr>
+      <w:r>
+        <w:t>STATION</w:t>
+      </w:r>
+    </w:p>
+    <w:p>
+      <w:pPr>
+        <w:pStyle w:val="ListParagraph"/>
+        <w:numPr>
+          <w:ilvl w:val="0"/>
+          <w:numId w:val="14"/>
+        </w:numPr>
+      </w:pPr>
+      <w:r>
+        <w:t>STREAM_SOURCE</w:t>
+      </w:r>
+    </w:p>
+    <w:p>
+      <w:pPr>
+        <w:pStyle w:val="ListParagraph"/>
+        <w:numPr>
+          <w:ilvl w:val="0"/>
+          <w:numId w:val="14"/>
+        </w:numPr>
+      </w:pPr>
+      <w:r>
+        <w:t>STREAM_NAME</w:t>
+      </w:r>
+    </w:p>
+    <w:p>
+      <w:pPr>
+        <w:pStyle w:val="ListParagraph"/>
+        <w:numPr>
+          <w:ilvl w:val="0"/>
+          <w:numId w:val="14"/>
+        </w:numPr>
+      </w:pPr>
+      <w:r>
+        <w:t>LAKE_SOURCE</w:t>
+      </w:r>
+    </w:p>
+    <w:p>
+      <w:pPr>
+        <w:pStyle w:val="ListParagraph"/>
+        <w:numPr>
+          <w:ilvl w:val="0"/>
+          <w:numId w:val="14"/>
+        </w:numPr>
+      </w:pPr>
+      <w:r>
+        <w:t>MATRIX (Stations_2012_Analysis only)</w:t>
+      </w:r>
+    </w:p>
     <w:sectPr>
       <w:pgSz w:w="12240" w:h="15840"/>
       <w:pgMar w:top="1440" w:right="1440" w:bottom="1440" w:left="1440" w:header="720" w:footer="720" w:gutter="0"/>
@@ -2744,6 +3047,95 @@
     </w:lvl>
   </w:abstractNum>
   <w:abstractNum w:abstractNumId="2">
+    <w:nsid w:val="1E4D312E"/>
+    <w:multiLevelType w:val="hybridMultilevel"/>
+    <w:tmpl w:val="614AEE80"/>
+    <w:lvl w:ilvl="0" w:tplc="04090011">
+      <w:start w:val="1"/>
+      <w:numFmt w:val="decimal"/>
+      <w:lvlText w:val="%1)"/>
+      <w:lvlJc w:val="left"/>
+      <w:pPr>
+        <w:ind w:left="720" w:hanging="360"/>
+      </w:pPr>
+      <w:rPr>
+        <w:rFonts w:hint="default"/>
+      </w:rPr>
+    </w:lvl>
+    <w:lvl w:ilvl="1" w:tplc="04090019" w:tentative="1">
+      <w:start w:val="1"/>
+      <w:numFmt w:val="lowerLetter"/>
+      <w:lvlText w:val="%2."/>
+      <w:lvlJc w:val="left"/>
+      <w:pPr>
+        <w:ind w:left="1440" w:hanging="360"/>
+      </w:pPr>
+    </w:lvl>
+    <w:lvl w:ilvl="2" w:tplc="0409001B" w:tentative="1">
+      <w:start w:val="1"/>
+      <w:numFmt w:val="lowerRoman"/>
+      <w:lvlText w:val="%3."/>
+      <w:lvlJc w:val="right"/>
+      <w:pPr>
+        <w:ind w:left="2160" w:hanging="180"/>
+      </w:pPr>
+    </w:lvl>
+    <w:lvl w:ilvl="3" w:tplc="0409000F" w:tentative="1">
+      <w:start w:val="1"/>
+      <w:numFmt w:val="decimal"/>
+      <w:lvlText w:val="%4."/>
+      <w:lvlJc w:val="left"/>
+      <w:pPr>
+        <w:ind w:left="2880" w:hanging="360"/>
+      </w:pPr>
+    </w:lvl>
+    <w:lvl w:ilvl="4" w:tplc="04090019" w:tentative="1">
+      <w:start w:val="1"/>
+      <w:numFmt w:val="lowerLetter"/>
+      <w:lvlText w:val="%5."/>
+      <w:lvlJc w:val="left"/>
+      <w:pPr>
+        <w:ind w:left="3600" w:hanging="360"/>
+      </w:pPr>
+    </w:lvl>
+    <w:lvl w:ilvl="5" w:tplc="0409001B" w:tentative="1">
+      <w:start w:val="1"/>
+      <w:numFmt w:val="lowerRoman"/>
+      <w:lvlText w:val="%6."/>
+      <w:lvlJc w:val="right"/>
+      <w:pPr>
+        <w:ind w:left="4320" w:hanging="180"/>
+      </w:pPr>
+    </w:lvl>
+    <w:lvl w:ilvl="6" w:tplc="0409000F" w:tentative="1">
+      <w:start w:val="1"/>
+      <w:numFmt w:val="decimal"/>
+      <w:lvlText w:val="%7."/>
+      <w:lvlJc w:val="left"/>
+      <w:pPr>
+        <w:ind w:left="5040" w:hanging="360"/>
+      </w:pPr>
+    </w:lvl>
+    <w:lvl w:ilvl="7" w:tplc="04090019" w:tentative="1">
+      <w:start w:val="1"/>
+      <w:numFmt w:val="lowerLetter"/>
+      <w:lvlText w:val="%8."/>
+      <w:lvlJc w:val="left"/>
+      <w:pPr>
+        <w:ind w:left="5760" w:hanging="360"/>
+      </w:pPr>
+    </w:lvl>
+    <w:lvl w:ilvl="8" w:tplc="0409001B" w:tentative="1">
+      <w:start w:val="1"/>
+      <w:numFmt w:val="lowerRoman"/>
+      <w:lvlText w:val="%9."/>
+      <w:lvlJc w:val="right"/>
+      <w:pPr>
+        <w:ind w:left="6480" w:hanging="180"/>
+      </w:pPr>
+    </w:lvl>
+  </w:abstractNum>
+  <w:abstractNum w:abstractNumId="3">
     <w:nsid w:val="229F62FF"/>
     <w:multiLevelType w:val="hybridMultilevel"/>
     <w:tmpl w:val="21261092"/>
@@ -2832,7 +3224,7 @@
       </w:pPr>
     </w:lvl>
   </w:abstractNum>
-  <w:abstractNum w:abstractNumId="3">
+  <w:abstractNum w:abstractNumId="4">
     <w:nsid w:val="23D135E1"/>
     <w:multiLevelType w:val="hybridMultilevel"/>
     <w:tmpl w:val="12A4A480"/>
@@ -2921,7 +3313,7 @@
       </w:pPr>
     </w:lvl>
   </w:abstractNum>
-  <w:abstractNum w:abstractNumId="4">
+  <w:abstractNum w:abstractNumId="5">
     <w:nsid w:val="3A03518E"/>
     <w:multiLevelType w:val="hybridMultilevel"/>
     <w:tmpl w:val="E8A22F54"/>
@@ -3010,7 +3402,7 @@
       </w:pPr>
     </w:lvl>
   </w:abstractNum>
-  <w:abstractNum w:abstractNumId="5">
+  <w:abstractNum w:abstractNumId="6">
     <w:nsid w:val="44037206"/>
     <w:multiLevelType w:val="hybridMultilevel"/>
     <w:tmpl w:val="DAFEFA72"/>
@@ -3099,7 +3491,7 @@
       </w:pPr>
     </w:lvl>
   </w:abstractNum>
-  <w:abstractNum w:abstractNumId="6">
+  <w:abstractNum w:abstractNumId="7">
     <w:nsid w:val="60667AA7"/>
     <w:multiLevelType w:val="hybridMultilevel"/>
     <w:tmpl w:val="7E982780"/>
@@ -3188,7 +3580,7 @@
       </w:pPr>
     </w:lvl>
   </w:abstractNum>
-  <w:abstractNum w:abstractNumId="7">
+  <w:abstractNum w:abstractNumId="8">
     <w:nsid w:val="6D907FA6"/>
     <w:multiLevelType w:val="hybridMultilevel"/>
     <w:tmpl w:val="A154C45C"/>
@@ -3277,7 +3669,7 @@
       </w:pPr>
     </w:lvl>
   </w:abstractNum>
-  <w:abstractNum w:abstractNumId="8">
+  <w:abstractNum w:abstractNumId="9">
     <w:nsid w:val="75F7441D"/>
     <w:multiLevelType w:val="hybridMultilevel"/>
     <w:tmpl w:val="08D640AE"/>
@@ -3366,7 +3758,7 @@
       </w:pPr>
     </w:lvl>
   </w:abstractNum>
-  <w:abstractNum w:abstractNumId="9">
+  <w:abstractNum w:abstractNumId="10">
     <w:nsid w:val="791B41F6"/>
     <w:multiLevelType w:val="hybridMultilevel"/>
     <w:tmpl w:val="E45C4494"/>
@@ -3455,7 +3847,7 @@
       </w:pPr>
     </w:lvl>
   </w:abstractNum>
-  <w:abstractNum w:abstractNumId="10">
+  <w:abstractNum w:abstractNumId="11">
     <w:nsid w:val="794652FA"/>
     <w:multiLevelType w:val="hybridMultilevel"/>
     <w:tmpl w:val="E574207A"/>
@@ -3544,7 +3936,7 @@
       </w:pPr>
     </w:lvl>
   </w:abstractNum>
-  <w:abstractNum w:abstractNumId="11">
+  <w:abstractNum w:abstractNumId="12">
     <w:nsid w:val="7D644642"/>
     <w:multiLevelType w:val="hybridMultilevel"/>
     <w:tmpl w:val="137A8370"/>
@@ -3633,7 +4025,7 @@
       </w:pPr>
     </w:lvl>
   </w:abstractNum>
-  <w:abstractNum w:abstractNumId="12">
+  <w:abstractNum w:abstractNumId="13">
     <w:nsid w:val="7E23463E"/>
     <w:multiLevelType w:val="hybridMultilevel"/>
     <w:tmpl w:val="4CBE8706"/>
@@ -3723,43 +4115,46 @@
     </w:lvl>
   </w:abstractNum>
   <w:num w:numId="1">
-    <w:abstractNumId w:val="8"/>
+    <w:abstractNumId w:val="9"/>
   </w:num>
   <w:num w:numId="2">
     <w:abstractNumId w:val="0"/>
   </w:num>
   <w:num w:numId="3">
-    <w:abstractNumId w:val="4"/>
+    <w:abstractNumId w:val="5"/>
   </w:num>
   <w:num w:numId="4">
-    <w:abstractNumId w:val="6"/>
+    <w:abstractNumId w:val="7"/>
   </w:num>
   <w:num w:numId="5">
     <w:abstractNumId w:val="1"/>
   </w:num>
   <w:num w:numId="6">
-    <w:abstractNumId w:val="7"/>
+    <w:abstractNumId w:val="8"/>
   </w:num>
   <w:num w:numId="7">
+    <w:abstractNumId w:val="11"/>
+  </w:num>
+  <w:num w:numId="8">
+    <w:abstractNumId w:val="12"/>
+  </w:num>
+  <w:num w:numId="9">
+    <w:abstractNumId w:val="3"/>
+  </w:num>
+  <w:num w:numId="10">
+    <w:abstractNumId w:val="13"/>
+  </w:num>
+  <w:num w:numId="11">
     <w:abstractNumId w:val="10"/>
   </w:num>
-  <w:num w:numId="8">
-    <w:abstractNumId w:val="11"/>
-  </w:num>
-  <w:num w:numId="9">
-    <w:abstractNumId w:val="2"/>
-  </w:num>
-  <w:num w:numId="10">
-    <w:abstractNumId w:val="12"/>
-  </w:num>
-  <w:num w:numId="11">
-    <w:abstractNumId w:val="9"/>
-  </w:num>
   <w:num w:numId="12">
-    <w:abstractNumId w:val="3"/>
+    <w:abstractNumId w:val="4"/>
   </w:num>
   <w:num w:numId="13">
-    <w:abstractNumId w:val="5"/>
+    <w:abstractNumId w:val="6"/>
+  </w:num>
+  <w:num w:numId="14">
+    <w:abstractNumId w:val="2"/>
   </w:num>
 </w:numbering>
 </file>
@@ -3997,7 +4392,6 @@
   <w:style w:type="character" w:default="1" w:styleId="DefaultParagraphFont">
     <w:name w:val="Default Paragraph Font"/>
     <w:uiPriority w:val="1"/>
-    <w:semiHidden/>
     <w:unhideWhenUsed/>
   </w:style>
   <w:style w:type="table" w:default="1" w:styleId="TableNormal">

</xml_diff>